<commit_message>
1.finish the problem formulation(v1);
</commit_message>
<xml_diff>
--- a/paper/Time Series Forecasting With LSTM Network Based Model for ENSO.docx
+++ b/paper/Time Series Forecasting With LSTM Network Based Model for ENSO.docx
@@ -14,7 +14,6 @@
       <w:pPr>
         <w:pStyle w:val="AuthorName"/>
         <w:rPr>
-          <w:rFonts w:hint="eastAsia"/>
           <w:sz w:val="32"/>
           <w:lang w:eastAsia="zh-CN"/>
         </w:rPr>
@@ -29,7 +28,21 @@
         <w:rPr>
           <w:sz w:val="32"/>
         </w:rPr>
-        <w:t>s Forecasting With LSTM Network</w:t>
+        <w:t xml:space="preserve">s Forecasting </w:t>
+      </w:r>
+      <w:r>
+        <w:rPr>
+          <w:rFonts w:hint="eastAsia"/>
+          <w:sz w:val="32"/>
+          <w:lang w:eastAsia="zh-CN"/>
+        </w:rPr>
+        <w:t>w</w:t>
+      </w:r>
+      <w:r>
+        <w:rPr>
+          <w:sz w:val="32"/>
+        </w:rPr>
+        <w:t>ith LSTM Network</w:t>
       </w:r>
       <w:r>
         <w:rPr>
@@ -638,7 +651,6 @@
       <w:pPr>
         <w:pStyle w:val="Text"/>
         <w:rPr>
-          <w:rFonts w:hint="eastAsia"/>
           <w:lang w:eastAsia="zh-CN"/>
         </w:rPr>
       </w:pPr>
@@ -900,7 +912,6 @@
         <w:pStyle w:val="Text"/>
         <w:ind w:firstLine="200"/>
         <w:rPr>
-          <w:rFonts w:hint="eastAsia"/>
           <w:lang w:eastAsia="zh-CN"/>
         </w:rPr>
       </w:pPr>
@@ -1172,7 +1183,6 @@
         <w:pStyle w:val="Text"/>
         <w:ind w:firstLine="200"/>
         <w:rPr>
-          <w:rFonts w:hint="eastAsia"/>
           <w:lang w:eastAsia="zh-CN"/>
         </w:rPr>
       </w:pPr>
@@ -1313,6 +1323,13 @@
           <w:rFonts w:hint="eastAsia"/>
           <w:lang w:eastAsia="zh-CN"/>
         </w:rPr>
+        <w:t xml:space="preserve"> (SST)</w:t>
+      </w:r>
+      <w:r>
+        <w:rPr>
+          <w:rFonts w:hint="eastAsia"/>
+          <w:lang w:eastAsia="zh-CN"/>
+        </w:rPr>
         <w:t xml:space="preserve"> </w:t>
       </w:r>
       <w:r>
@@ -1704,21 +1721,7 @@
           <w:rFonts w:hint="eastAsia"/>
           <w:lang w:eastAsia="zh-CN"/>
         </w:rPr>
-        <w:t xml:space="preserve"> for</w:t>
-      </w:r>
-      <w:r>
-        <w:rPr>
-          <w:rFonts w:hint="eastAsia"/>
-          <w:lang w:eastAsia="zh-CN"/>
-        </w:rPr>
-        <w:t xml:space="preserve"> </w:t>
-      </w:r>
-      <w:r>
-        <w:rPr>
-          <w:rFonts w:hint="eastAsia"/>
-          <w:lang w:eastAsia="zh-CN"/>
-        </w:rPr>
-        <w:t>stud</w:t>
+        <w:t xml:space="preserve"> </w:t>
       </w:r>
       <w:r>
         <w:rPr>
@@ -1726,7 +1729,21 @@
           <w:lang w:eastAsia="zh-CN"/>
         </w:rPr>
         <w:lastRenderedPageBreak/>
-        <w:t xml:space="preserve">ying </w:t>
+        <w:t>for</w:t>
+      </w:r>
+      <w:r>
+        <w:rPr>
+          <w:rFonts w:hint="eastAsia"/>
+          <w:lang w:eastAsia="zh-CN"/>
+        </w:rPr>
+        <w:t xml:space="preserve"> </w:t>
+      </w:r>
+      <w:r>
+        <w:rPr>
+          <w:rFonts w:hint="eastAsia"/>
+          <w:lang w:eastAsia="zh-CN"/>
+        </w:rPr>
+        <w:t xml:space="preserve">studying </w:t>
       </w:r>
       <w:r>
         <w:rPr>
@@ -1762,7 +1779,6 @@
         <w:pStyle w:val="Text"/>
         <w:ind w:firstLine="200"/>
         <w:rPr>
-          <w:rFonts w:hint="eastAsia"/>
           <w:lang w:eastAsia="zh-CN"/>
         </w:rPr>
       </w:pPr>
@@ -1935,11 +1951,771 @@
         </w:rPr>
         <w:t xml:space="preserve"> 5.</w:t>
       </w:r>
+    </w:p>
+    <w:p>
+      <w:pPr>
+        <w:pStyle w:val="SectionHeading"/>
+        <w:outlineLvl w:val="0"/>
+        <w:rPr>
+          <w:rFonts w:hint="eastAsia"/>
+          <w:lang w:eastAsia="zh-CN"/>
+        </w:rPr>
+      </w:pPr>
+      <w:r>
+        <w:rPr>
+          <w:rFonts w:hint="eastAsia"/>
+          <w:lang w:eastAsia="zh-CN"/>
+        </w:rPr>
+        <w:t xml:space="preserve">2 </w:t>
+      </w:r>
+      <w:r>
+        <w:rPr>
+          <w:rFonts w:hint="eastAsia"/>
+          <w:lang w:eastAsia="zh-CN"/>
+        </w:rPr>
+        <w:t>P</w:t>
+      </w:r>
+      <w:r>
+        <w:rPr>
+          <w:rFonts w:hint="eastAsia"/>
+          <w:lang w:eastAsia="zh-CN"/>
+        </w:rPr>
+        <w:t>roblem Formulation</w:t>
+      </w:r>
+    </w:p>
+    <w:p>
+      <w:pPr>
+        <w:pStyle w:val="Text"/>
+        <w:rPr>
+          <w:rFonts w:hint="eastAsia"/>
+          <w:lang w:eastAsia="zh-CN"/>
+        </w:rPr>
+      </w:pPr>
+      <w:r>
+        <w:rPr>
+          <w:rFonts w:hint="eastAsia"/>
+          <w:lang w:eastAsia="zh-CN"/>
+        </w:rPr>
+        <w:t>To qua</w:t>
+      </w:r>
+      <w:r>
+        <w:rPr>
+          <w:rFonts w:hint="eastAsia"/>
+          <w:lang w:eastAsia="zh-CN"/>
+        </w:rPr>
+        <w:t>ntify ENSO,</w:t>
+      </w:r>
+      <w:r>
+        <w:rPr>
+          <w:rFonts w:hint="eastAsia"/>
+          <w:lang w:eastAsia="zh-CN"/>
+        </w:rPr>
+        <w:t xml:space="preserve"> </w:t>
+      </w:r>
+      <w:r>
+        <w:rPr>
+          <w:rFonts w:hint="eastAsia"/>
+          <w:lang w:eastAsia="zh-CN"/>
+        </w:rPr>
+        <w:t>t</w:t>
+      </w:r>
+      <w:r>
+        <w:rPr>
+          <w:rFonts w:hint="eastAsia"/>
+          <w:lang w:eastAsia="zh-CN"/>
+        </w:rPr>
+        <w:t>here exist several indices to monitor the tropical Pacific, all of which are based on SST ano</w:t>
+      </w:r>
+      <w:r>
+        <w:rPr>
+          <w:rFonts w:hint="eastAsia"/>
+          <w:lang w:eastAsia="zh-CN"/>
+        </w:rPr>
+        <w:t>malies average</w:t>
+      </w:r>
+      <w:r>
+        <w:rPr>
+          <w:rFonts w:hint="eastAsia"/>
+          <w:lang w:eastAsia="zh-CN"/>
+        </w:rPr>
+        <w:t>d across a given region (Fig</w:t>
+      </w:r>
+      <w:r>
+        <w:rPr>
+          <w:rFonts w:hint="eastAsia"/>
+          <w:lang w:eastAsia="zh-CN"/>
+        </w:rPr>
+        <w:t>ure</w:t>
+      </w:r>
+      <w:r>
+        <w:rPr>
+          <w:rFonts w:hint="eastAsia"/>
+          <w:lang w:eastAsia="zh-CN"/>
+        </w:rPr>
+        <w:t xml:space="preserve"> 1</w:t>
+      </w:r>
+      <w:r>
+        <w:rPr>
+          <w:rFonts w:hint="eastAsia"/>
+          <w:lang w:eastAsia="zh-CN"/>
+        </w:rPr>
+        <w:t>)</w:t>
+      </w:r>
+      <w:r>
+        <w:rPr>
+          <w:rFonts w:hint="eastAsia"/>
+          <w:lang w:eastAsia="zh-CN"/>
+        </w:rPr>
+        <w:t>.</w:t>
+      </w:r>
+      <w:r>
+        <w:rPr>
+          <w:lang w:eastAsia="zh-CN"/>
+        </w:rPr>
+        <w:t xml:space="preserve"> </w:t>
+      </w:r>
+      <w:r>
+        <w:rPr>
+          <w:rFonts w:hint="eastAsia"/>
+          <w:lang w:eastAsia="zh-CN"/>
+        </w:rPr>
+        <w:t xml:space="preserve">Among those different NINO indices, </w:t>
+      </w:r>
+      <w:r>
+        <w:rPr>
+          <w:lang w:eastAsia="zh-CN"/>
+        </w:rPr>
+        <w:t>NINO3.4</w:t>
+      </w:r>
+      <w:r>
+        <w:rPr>
+          <w:rFonts w:hint="eastAsia"/>
+          <w:lang w:eastAsia="zh-CN"/>
+        </w:rPr>
+        <w:t xml:space="preserve"> index</w:t>
+      </w:r>
+      <w:r>
+        <w:rPr>
+          <w:lang w:eastAsia="zh-CN"/>
+        </w:rPr>
+        <w:t xml:space="preserve"> </w:t>
+      </w:r>
+      <w:r>
+        <w:rPr>
+          <w:rFonts w:hint="eastAsia"/>
+          <w:lang w:eastAsia="zh-CN"/>
+        </w:rPr>
+        <w:t xml:space="preserve">is the average SST anomaly in the region bounded </w:t>
+      </w:r>
+      <w:r>
+        <w:rPr>
+          <w:lang w:eastAsia="zh-CN"/>
+        </w:rPr>
+        <w:t>by 5°N to 5°S, from 170°W to 120°W</w:t>
+      </w:r>
+      <w:r>
+        <w:rPr>
+          <w:rFonts w:hint="eastAsia"/>
+          <w:lang w:eastAsia="zh-CN"/>
+        </w:rPr>
+        <w:t>. This region</w:t>
+      </w:r>
+      <w:r>
+        <w:rPr>
+          <w:rFonts w:hint="eastAsia"/>
+          <w:lang w:eastAsia="zh-CN"/>
+        </w:rPr>
+        <w:t xml:space="preserve"> has large variability on </w:t>
+      </w:r>
+      <w:r>
+        <w:rPr>
+          <w:rFonts w:hint="eastAsia"/>
+          <w:lang w:eastAsia="zh-CN"/>
+        </w:rPr>
+        <w:t>ENSO</w:t>
+      </w:r>
+      <w:r>
+        <w:rPr>
+          <w:lang w:eastAsia="zh-CN"/>
+        </w:rPr>
+        <w:t xml:space="preserve"> time scales, and is close to the region where changes in local </w:t>
+      </w:r>
+      <w:r>
+        <w:rPr>
+          <w:rFonts w:hint="eastAsia"/>
+          <w:lang w:eastAsia="zh-CN"/>
+        </w:rPr>
+        <w:t>SST</w:t>
+      </w:r>
+      <w:r>
+        <w:rPr>
+          <w:lang w:eastAsia="zh-CN"/>
+        </w:rPr>
+        <w:t xml:space="preserve"> are important for shifting the large region of rainfall typically located in the far western Pacific.</w:t>
+      </w:r>
+      <w:r>
+        <w:rPr>
+          <w:rFonts w:hint="eastAsia"/>
+          <w:lang w:eastAsia="zh-CN"/>
+        </w:rPr>
+        <w:t xml:space="preserve"> </w:t>
+      </w:r>
+      <w:r>
+        <w:rPr>
+          <w:lang w:eastAsia="zh-CN"/>
+        </w:rPr>
+        <w:t>NINO3.4</w:t>
+      </w:r>
+      <w:r>
+        <w:rPr>
+          <w:rFonts w:hint="eastAsia"/>
+          <w:lang w:eastAsia="zh-CN"/>
+        </w:rPr>
+        <w:t xml:space="preserve"> index</w:t>
+      </w:r>
+      <w:r>
+        <w:rPr>
+          <w:lang w:eastAsia="zh-CN"/>
+        </w:rPr>
+        <w:t xml:space="preserve"> is one of the most commonly used indices to define </w:t>
+      </w:r>
+      <w:r>
+        <w:rPr>
+          <w:rFonts w:hint="eastAsia"/>
+          <w:lang w:eastAsia="zh-CN"/>
+        </w:rPr>
+        <w:t>ENSO</w:t>
+      </w:r>
+      <w:r>
+        <w:rPr>
+          <w:lang w:eastAsia="zh-CN"/>
+        </w:rPr>
+        <w:t xml:space="preserve"> </w:t>
+      </w:r>
+      <w:r>
+        <w:rPr>
+          <w:lang w:eastAsia="zh-CN"/>
+        </w:rPr>
+        <w:t>phenomenon</w:t>
+      </w:r>
+      <w:r>
+        <w:rPr>
+          <w:lang w:eastAsia="zh-CN"/>
+        </w:rPr>
+        <w:t xml:space="preserve">, </w:t>
+      </w:r>
+      <w:r>
+        <w:rPr>
+          <w:rFonts w:hint="eastAsia"/>
+          <w:lang w:eastAsia="zh-CN"/>
+        </w:rPr>
+        <w:t>we use NINO3.4 index as the predictand</w:t>
+      </w:r>
+      <w:r>
+        <w:rPr>
+          <w:lang w:eastAsia="zh-CN"/>
+        </w:rPr>
+        <w:t xml:space="preserve"> </w:t>
+      </w:r>
+      <w:r>
+        <w:rPr>
+          <w:lang w:eastAsia="zh-CN"/>
+        </w:rPr>
+        <w:t>in this paper</w:t>
+      </w:r>
+      <w:r>
+        <w:rPr>
+          <w:lang w:eastAsia="zh-CN"/>
+        </w:rPr>
+        <w:t>.</w:t>
+      </w:r>
+      <w:r>
+        <w:rPr>
+          <w:lang w:eastAsia="zh-CN"/>
+        </w:rPr>
+        <w:t xml:space="preserve"> </w:t>
+      </w:r>
+      <w:r>
+        <w:rPr>
+          <w:lang w:eastAsia="zh-CN"/>
+        </w:rPr>
+        <w:t>T</w:t>
+      </w:r>
+      <w:r>
+        <w:rPr>
+          <w:lang w:eastAsia="zh-CN"/>
+        </w:rPr>
+        <w:t>he predict</w:t>
+      </w:r>
+      <w:r>
+        <w:rPr>
+          <w:lang w:eastAsia="zh-CN"/>
+        </w:rPr>
+        <w:t>ion</w:t>
+      </w:r>
+      <w:r>
+        <w:rPr>
+          <w:lang w:eastAsia="zh-CN"/>
+        </w:rPr>
+        <w:t xml:space="preserve"> of ENSO </w:t>
+      </w:r>
+      <w:r>
+        <w:rPr>
+          <w:rFonts w:hint="eastAsia"/>
+          <w:lang w:eastAsia="zh-CN"/>
+        </w:rPr>
+        <w:t>can be reg</w:t>
+      </w:r>
+      <w:r>
+        <w:rPr>
+          <w:rFonts w:hint="eastAsia"/>
+          <w:lang w:eastAsia="zh-CN"/>
+        </w:rPr>
+        <w:t>arded as a</w:t>
+      </w:r>
+      <w:r>
+        <w:rPr>
+          <w:lang w:eastAsia="zh-CN"/>
+        </w:rPr>
+        <w:t xml:space="preserve"> problem of predict NINO3.4 index with different time steps ahead</w:t>
+      </w:r>
+      <w:r>
+        <w:rPr>
+          <w:rFonts w:hint="eastAsia"/>
+          <w:lang w:eastAsia="zh-CN"/>
+        </w:rPr>
+        <w:t>.</w:t>
+      </w:r>
+    </w:p>
+    <w:p>
+      <w:pPr>
+        <w:pStyle w:val="Text"/>
+        <w:ind w:firstLine="200"/>
+        <w:rPr>
+          <w:rFonts w:hint="eastAsia"/>
+          <w:lang w:eastAsia="zh-CN"/>
+        </w:rPr>
+      </w:pPr>
+      <w:r>
+        <w:rPr>
+          <w:rFonts w:hint="eastAsia"/>
+          <w:lang w:eastAsia="zh-CN"/>
+        </w:rPr>
+        <w:t xml:space="preserve">Concretely, </w:t>
+      </w:r>
+      <w:r>
+        <w:rPr>
+          <w:rFonts w:hint="eastAsia"/>
+          <w:lang w:eastAsia="zh-CN"/>
+        </w:rPr>
+        <w:t>w</w:t>
+      </w:r>
+      <w:r>
+        <w:rPr>
+          <w:rFonts w:hint="eastAsia"/>
+          <w:lang w:eastAsia="zh-CN"/>
+        </w:rPr>
+        <w:t xml:space="preserve">e list the observed NINO3.4 </w:t>
+      </w:r>
+      <w:r>
+        <w:rPr>
+          <w:rFonts w:hint="eastAsia"/>
+          <w:lang w:eastAsia="zh-CN"/>
+        </w:rPr>
+        <w:t xml:space="preserve">indices </w:t>
+      </w:r>
+      <w:r>
+        <w:rPr>
+          <w:rFonts w:hint="eastAsia"/>
+          <w:lang w:eastAsia="zh-CN"/>
+        </w:rPr>
+        <w:t>as a time series</w:t>
+      </w:r>
+      <w:r>
+        <w:rPr>
+          <w:rFonts w:hint="eastAsia"/>
+          <w:lang w:eastAsia="zh-CN"/>
+        </w:rPr>
+        <w:t xml:space="preserve"> sequence</w:t>
+      </w:r>
+      <w:r>
+        <w:rPr>
+          <w:rFonts w:hint="eastAsia"/>
+          <w:lang w:eastAsia="zh-CN"/>
+        </w:rPr>
+        <w:t xml:space="preserve"> as input</w:t>
+      </w:r>
+      <w:r>
+        <w:rPr>
+          <w:rFonts w:hint="eastAsia"/>
+          <w:lang w:eastAsia="zh-CN"/>
+        </w:rPr>
+        <w:t xml:space="preserve"> (training data)</w:t>
+      </w:r>
+      <w:r>
+        <w:rPr>
+          <w:rFonts w:hint="eastAsia"/>
+          <w:lang w:eastAsia="zh-CN"/>
+        </w:rPr>
+        <w:t xml:space="preserve"> to train our model</w:t>
+      </w:r>
+      <w:r>
+        <w:rPr>
+          <w:rFonts w:hint="eastAsia"/>
+          <w:lang w:eastAsia="zh-CN"/>
+        </w:rPr>
+        <w:t xml:space="preserve">, then </w:t>
+      </w:r>
+      <w:r>
+        <w:rPr>
+          <w:rFonts w:hint="eastAsia"/>
+          <w:lang w:eastAsia="zh-CN"/>
+        </w:rPr>
+        <w:t xml:space="preserve">use the model to </w:t>
+      </w:r>
+      <w:r>
+        <w:rPr>
+          <w:rFonts w:hint="eastAsia"/>
+          <w:lang w:eastAsia="zh-CN"/>
+        </w:rPr>
+        <w:t xml:space="preserve">predict the </w:t>
+      </w:r>
+      <w:r>
+        <w:rPr>
+          <w:rFonts w:hint="eastAsia"/>
+          <w:lang w:eastAsia="zh-CN"/>
+        </w:rPr>
+        <w:t xml:space="preserve">next </w:t>
+      </w:r>
+      <w:r>
+        <w:rPr>
+          <w:rFonts w:hint="eastAsia"/>
+          <w:lang w:eastAsia="zh-CN"/>
+        </w:rPr>
+        <w:t>several</w:t>
+      </w:r>
+      <w:r>
+        <w:rPr>
+          <w:rFonts w:hint="eastAsia"/>
+          <w:lang w:eastAsia="zh-CN"/>
+        </w:rPr>
+        <w:t xml:space="preserve"> </w:t>
+      </w:r>
+      <w:r>
+        <w:rPr>
+          <w:rFonts w:hint="eastAsia"/>
+          <w:lang w:eastAsia="zh-CN"/>
+        </w:rPr>
+        <w:t xml:space="preserve">monthly </w:t>
+      </w:r>
+      <w:r>
+        <w:rPr>
+          <w:rFonts w:hint="eastAsia"/>
+          <w:lang w:eastAsia="zh-CN"/>
+        </w:rPr>
+        <w:t>NINO3.4 indices</w:t>
+      </w:r>
+      <w:r>
+        <w:rPr>
+          <w:rFonts w:hint="eastAsia"/>
+          <w:lang w:eastAsia="zh-CN"/>
+        </w:rPr>
+        <w:t xml:space="preserve"> </w:t>
+      </w:r>
+      <w:r>
+        <w:rPr>
+          <w:rFonts w:hint="eastAsia"/>
+          <w:lang w:eastAsia="zh-CN"/>
+        </w:rPr>
+        <w:t xml:space="preserve">with different </w:t>
+      </w:r>
+      <w:r>
+        <w:rPr>
+          <w:rFonts w:hint="eastAsia"/>
+          <w:lang w:eastAsia="zh-CN"/>
+        </w:rPr>
+        <w:t>pre</w:t>
+      </w:r>
+      <w:r>
+        <w:rPr>
+          <w:rFonts w:hint="eastAsia"/>
+          <w:lang w:eastAsia="zh-CN"/>
+        </w:rPr>
+        <w:t>dict steps</w:t>
+      </w:r>
+      <w:r>
+        <w:rPr>
+          <w:rFonts w:hint="eastAsia"/>
+          <w:lang w:eastAsia="zh-CN"/>
+        </w:rPr>
+        <w:t xml:space="preserve">, </w:t>
+      </w:r>
+      <w:r>
+        <w:rPr>
+          <w:rFonts w:hint="eastAsia"/>
+          <w:lang w:eastAsia="zh-CN"/>
+        </w:rPr>
+        <w:t>and then compare the result with reality</w:t>
+      </w:r>
+      <w:r>
+        <w:rPr>
+          <w:rFonts w:hint="eastAsia"/>
+          <w:lang w:eastAsia="zh-CN"/>
+        </w:rPr>
+        <w:t xml:space="preserve"> and result of climates</w:t>
+      </w:r>
+      <w:r>
+        <w:rPr>
+          <w:rFonts w:hint="eastAsia"/>
+          <w:lang w:eastAsia="zh-CN"/>
+        </w:rPr>
+        <w:t xml:space="preserve"> models</w:t>
+      </w:r>
+      <w:r>
+        <w:rPr>
+          <w:rFonts w:hint="eastAsia"/>
+          <w:lang w:eastAsia="zh-CN"/>
+        </w:rPr>
+        <w:t>.</w:t>
+      </w:r>
+      <w:r>
+        <w:rPr>
+          <w:rFonts w:hint="eastAsia"/>
+          <w:lang w:eastAsia="zh-CN"/>
+        </w:rPr>
+        <w:t xml:space="preserve"> </w:t>
+      </w:r>
+      <w:r>
+        <w:rPr>
+          <w:lang w:eastAsia="zh-CN"/>
+        </w:rPr>
+        <w:t>It is worth mentioning that</w:t>
+      </w:r>
+      <w:r>
+        <w:rPr>
+          <w:rFonts w:hint="eastAsia"/>
+          <w:lang w:eastAsia="zh-CN"/>
+        </w:rPr>
+        <w:t xml:space="preserve"> the length of </w:t>
+      </w:r>
+      <w:r>
+        <w:rPr>
+          <w:rFonts w:hint="eastAsia"/>
+          <w:lang w:eastAsia="zh-CN"/>
+        </w:rPr>
+        <w:t>prediction is critical</w:t>
+      </w:r>
+      <w:r>
+        <w:rPr>
+          <w:rFonts w:hint="eastAsia"/>
+          <w:lang w:eastAsia="zh-CN"/>
+        </w:rPr>
+        <w:t xml:space="preserve"> here, as </w:t>
+      </w:r>
+      <w:r>
+        <w:rPr>
+          <w:rFonts w:hint="eastAsia"/>
+          <w:lang w:eastAsia="zh-CN"/>
+        </w:rPr>
+        <w:t xml:space="preserve">a prediction </w:t>
+      </w:r>
+      <w:r>
+        <w:rPr>
+          <w:rFonts w:hint="eastAsia"/>
+          <w:lang w:eastAsia="zh-CN"/>
+        </w:rPr>
+        <w:t xml:space="preserve">with lead times up to 1 year, is </w:t>
+      </w:r>
+      <w:r>
+        <w:rPr>
+          <w:rFonts w:hint="eastAsia"/>
+          <w:lang w:eastAsia="zh-CN"/>
+        </w:rPr>
+        <w:t>high</w:t>
+      </w:r>
+      <w:r>
+        <w:rPr>
+          <w:rFonts w:hint="eastAsia"/>
+          <w:lang w:eastAsia="zh-CN"/>
+        </w:rPr>
+        <w:t xml:space="preserve"> desired</w:t>
+      </w:r>
+      <w:r>
+        <w:rPr>
+          <w:rFonts w:hint="eastAsia"/>
+          <w:lang w:eastAsia="zh-CN"/>
+        </w:rPr>
+        <w:t xml:space="preserve"> </w:t>
+      </w:r>
+      <w:r>
+        <w:rPr>
+          <w:rFonts w:hint="eastAsia"/>
+          <w:lang w:eastAsia="zh-CN"/>
+        </w:rPr>
+        <w:t>(</w:t>
+      </w:r>
+      <w:r>
+        <w:rPr>
+          <w:lang w:eastAsia="zh-CN"/>
+        </w:rPr>
+        <w:t>Nooteboom</w:t>
+      </w:r>
+      <w:r>
+        <w:rPr>
+          <w:rFonts w:hint="eastAsia"/>
+          <w:lang w:eastAsia="zh-CN"/>
+        </w:rPr>
+        <w:t xml:space="preserve"> 2018).</w:t>
+      </w:r>
+    </w:p>
+    <w:p>
+      <w:pPr>
+        <w:pStyle w:val="Text"/>
+        <w:ind w:firstLine="200"/>
+        <w:rPr>
+          <w:rFonts w:hint="eastAsia"/>
+          <w:lang w:eastAsia="zh-CN"/>
+        </w:rPr>
+      </w:pPr>
       <w:bookmarkStart w:id="0" w:name="_GoBack"/>
       <w:bookmarkEnd w:id="0"/>
     </w:p>
     <w:p>
       <w:pPr>
+        <w:pStyle w:val="Text"/>
+        <w:ind w:firstLine="200"/>
+        <w:rPr>
+          <w:rFonts w:hint="eastAsia"/>
+          <w:lang w:eastAsia="zh-CN"/>
+        </w:rPr>
+      </w:pPr>
+    </w:p>
+    <w:p>
+      <w:pPr>
+        <w:pStyle w:val="Text"/>
+        <w:spacing w:line="240" w:lineRule="auto"/>
+        <w:jc w:val="center"/>
+        <w:rPr>
+          <w:rFonts w:hint="eastAsia"/>
+          <w:lang w:eastAsia="zh-CN"/>
+        </w:rPr>
+      </w:pPr>
+      <w:r>
+        <w:rPr>
+          <w:rFonts w:hint="eastAsia"/>
+          <w:noProof/>
+          <w:lang w:eastAsia="zh-CN"/>
+        </w:rPr>
+        <w:lastRenderedPageBreak/>
+        <w:drawing>
+          <wp:inline distT="0" distB="0" distL="0" distR="0" wp14:anchorId="5D05F9DB" wp14:editId="74774F46">
+            <wp:extent cx="3027045" cy="933450"/>
+            <wp:effectExtent l="0" t="0" r="0" b="6350"/>
+            <wp:docPr id="1" name="Picture 1" descr="imgs/nino_index.png"/>
+            <wp:cNvGraphicFramePr>
+              <a:graphicFrameLocks xmlns:a="http://schemas.openxmlformats.org/drawingml/2006/main" noChangeAspect="1"/>
+            </wp:cNvGraphicFramePr>
+            <a:graphic xmlns:a="http://schemas.openxmlformats.org/drawingml/2006/main">
+              <a:graphicData uri="http://schemas.openxmlformats.org/drawingml/2006/picture">
+                <pic:pic xmlns:pic="http://schemas.openxmlformats.org/drawingml/2006/picture">
+                  <pic:nvPicPr>
+                    <pic:cNvPr id="0" name="Picture 1" descr="imgs/nino_index.png"/>
+                    <pic:cNvPicPr>
+                      <a:picLocks noChangeAspect="1" noChangeArrowheads="1"/>
+                    </pic:cNvPicPr>
+                  </pic:nvPicPr>
+                  <pic:blipFill>
+                    <a:blip r:embed="rId7">
+                      <a:extLst>
+                        <a:ext uri="{28A0092B-C50C-407E-A947-70E740481C1C}">
+                          <a14:useLocalDpi xmlns:a14="http://schemas.microsoft.com/office/drawing/2010/main" val="0"/>
+                        </a:ext>
+                      </a:extLst>
+                    </a:blip>
+                    <a:srcRect/>
+                    <a:stretch>
+                      <a:fillRect/>
+                    </a:stretch>
+                  </pic:blipFill>
+                  <pic:spPr bwMode="auto">
+                    <a:xfrm>
+                      <a:off x="0" y="0"/>
+                      <a:ext cx="3027045" cy="933450"/>
+                    </a:xfrm>
+                    <a:prstGeom prst="rect">
+                      <a:avLst/>
+                    </a:prstGeom>
+                    <a:noFill/>
+                    <a:ln>
+                      <a:noFill/>
+                    </a:ln>
+                  </pic:spPr>
+                </pic:pic>
+              </a:graphicData>
+            </a:graphic>
+          </wp:inline>
+        </w:drawing>
+      </w:r>
+    </w:p>
+    <w:p>
+      <w:pPr>
+        <w:pStyle w:val="FigureCaption"/>
+        <w:rPr>
+          <w:lang w:eastAsia="zh-CN"/>
+        </w:rPr>
+      </w:pPr>
+      <w:r>
+        <w:rPr>
+          <w:rFonts w:hint="eastAsia"/>
+          <w:lang w:eastAsia="zh-CN"/>
+        </w:rPr>
+        <w:t>Fig</w:t>
+      </w:r>
+      <w:r>
+        <w:rPr>
+          <w:rFonts w:hint="eastAsia"/>
+          <w:lang w:eastAsia="zh-CN"/>
+        </w:rPr>
+        <w:t>ure</w:t>
+      </w:r>
+      <w:r>
+        <w:rPr>
+          <w:rFonts w:hint="eastAsia"/>
+          <w:lang w:eastAsia="zh-CN"/>
+        </w:rPr>
+        <w:t xml:space="preserve"> </w:t>
+      </w:r>
+      <w:r>
+        <w:rPr>
+          <w:rFonts w:hint="eastAsia"/>
+          <w:lang w:eastAsia="zh-CN"/>
+        </w:rPr>
+        <w:t>1:</w:t>
+      </w:r>
+      <w:r>
+        <w:rPr>
+          <w:rFonts w:hint="eastAsia"/>
+          <w:lang w:eastAsia="zh-CN"/>
+        </w:rPr>
+        <w:t xml:space="preserve"> </w:t>
+      </w:r>
+      <w:r>
+        <w:rPr>
+          <w:rFonts w:hint="eastAsia"/>
+          <w:lang w:eastAsia="zh-CN"/>
+        </w:rPr>
+        <w:t xml:space="preserve">Different </w:t>
+      </w:r>
+      <w:r>
+        <w:rPr>
+          <w:rFonts w:hint="eastAsia"/>
+          <w:lang w:eastAsia="zh-CN"/>
+        </w:rPr>
+        <w:t>Nino index Regions</w:t>
+      </w:r>
+    </w:p>
+    <w:p>
+      <w:pPr>
         <w:pStyle w:val="SectionHeading"/>
         <w:outlineLvl w:val="0"/>
         <w:rPr>
@@ -1951,36 +2727,80 @@
           <w:rFonts w:hint="eastAsia"/>
           <w:lang w:eastAsia="zh-CN"/>
         </w:rPr>
-        <w:t xml:space="preserve">2 </w:t>
-      </w:r>
-      <w:r>
-        <w:rPr>
-          <w:rFonts w:hint="eastAsia"/>
-          <w:lang w:eastAsia="zh-CN"/>
-        </w:rPr>
-        <w:t>P</w:t>
-      </w:r>
-      <w:r>
-        <w:rPr>
-          <w:rFonts w:hint="eastAsia"/>
-          <w:lang w:eastAsia="zh-CN"/>
-        </w:rPr>
-        <w:t>roblem Formulation</w:t>
+        <w:t xml:space="preserve">3 </w:t>
+      </w:r>
+      <w:r>
+        <w:rPr>
+          <w:rFonts w:hint="eastAsia"/>
+          <w:lang w:eastAsia="zh-CN"/>
+        </w:rPr>
+        <w:t>Data and</w:t>
+      </w:r>
+      <w:r>
+        <w:rPr>
+          <w:rFonts w:hint="eastAsia"/>
+          <w:lang w:eastAsia="zh-CN"/>
+        </w:rPr>
+        <w:t xml:space="preserve"> </w:t>
+      </w:r>
+      <w:r>
+        <w:rPr>
+          <w:rFonts w:hint="eastAsia"/>
+          <w:lang w:eastAsia="zh-CN"/>
+        </w:rPr>
+        <w:t>M</w:t>
+      </w:r>
+      <w:r>
+        <w:rPr>
+          <w:rFonts w:hint="eastAsia"/>
+          <w:lang w:eastAsia="zh-CN"/>
+        </w:rPr>
+        <w:t>odel</w:t>
+      </w:r>
+    </w:p>
+    <w:p>
+      <w:pPr>
+        <w:pStyle w:val="SubsectionHeading"/>
+        <w:rPr>
+          <w:lang w:eastAsia="zh-CN"/>
+        </w:rPr>
+      </w:pPr>
+      <w:r>
+        <w:rPr>
+          <w:rFonts w:hint="eastAsia"/>
+          <w:lang w:eastAsia="zh-CN"/>
+        </w:rPr>
+        <w:t xml:space="preserve">Dataset </w:t>
+      </w:r>
+      <w:r>
+        <w:rPr>
+          <w:rFonts w:hint="eastAsia"/>
+          <w:lang w:eastAsia="zh-CN"/>
+        </w:rPr>
+        <w:t>Description</w:t>
       </w:r>
     </w:p>
     <w:p>
       <w:pPr>
         <w:pStyle w:val="Text"/>
         <w:rPr>
-          <w:lang w:eastAsia="zh-CN"/>
-        </w:rPr>
-      </w:pPr>
-      <w:r>
-        <w:rPr>
-          <w:rFonts w:hint="eastAsia"/>
-          <w:lang w:eastAsia="zh-CN"/>
-        </w:rPr>
-        <w:t xml:space="preserve">1.Prediction ENSO </w:t>
+          <w:rFonts w:ascii="MS Mincho" w:eastAsia="MS Mincho" w:hAnsi="MS Mincho" w:cs="MS Mincho"/>
+          <w:lang w:eastAsia="zh-CN"/>
+        </w:rPr>
+      </w:pPr>
+      <w:r>
+        <w:rPr>
+          <w:rFonts w:hint="eastAsia"/>
+          <w:lang w:eastAsia="zh-CN"/>
+        </w:rPr>
+        <w:t>1.Data source</w:t>
+      </w:r>
+      <w:r>
+        <w:rPr>
+          <w:rFonts w:hint="eastAsia"/>
+          <w:lang w:eastAsia="zh-CN"/>
+        </w:rPr>
+        <w:t xml:space="preserve"> </w:t>
       </w:r>
       <w:r>
         <w:rPr>
@@ -1993,14 +2813,7 @@
           <w:rFonts w:hint="eastAsia"/>
           <w:lang w:eastAsia="zh-CN"/>
         </w:rPr>
-        <w:t xml:space="preserve"> using Nino 3.4 as the predictand</w:t>
-      </w:r>
-      <w:r>
-        <w:rPr>
-          <w:rFonts w:hint="eastAsia"/>
-          <w:lang w:eastAsia="zh-CN"/>
-        </w:rPr>
-        <w:t>;</w:t>
+        <w:t xml:space="preserve"> </w:t>
       </w:r>
       <w:r>
         <w:rPr>
@@ -2008,255 +2821,7 @@
         </w:rPr>
         <w:br/>
       </w:r>
-      <w:r>
-        <w:rPr>
-          <w:rFonts w:hint="eastAsia"/>
-          <w:lang w:eastAsia="zh-CN"/>
-        </w:rPr>
-        <w:t>2.P</w:t>
-      </w:r>
-      <w:r>
-        <w:rPr>
-          <w:rFonts w:hint="eastAsia"/>
-          <w:lang w:eastAsia="zh-CN"/>
-        </w:rPr>
-        <w:t>redict Nino 3.4</w:t>
-      </w:r>
-      <w:r>
-        <w:rPr>
-          <w:rFonts w:hint="eastAsia"/>
-          <w:lang w:eastAsia="zh-CN"/>
-        </w:rPr>
-        <w:t xml:space="preserve"> </w:t>
-      </w:r>
-      <w:r>
-        <w:rPr>
-          <w:lang w:eastAsia="zh-CN"/>
-        </w:rPr>
-        <w:sym w:font="Wingdings" w:char="F0E0"/>
-      </w:r>
-      <w:r>
-        <w:rPr>
-          <w:rFonts w:hint="eastAsia"/>
-          <w:lang w:eastAsia="zh-CN"/>
-        </w:rPr>
-        <w:t xml:space="preserve"> </w:t>
-      </w:r>
-      <w:r>
-        <w:rPr>
-          <w:rFonts w:hint="eastAsia"/>
-          <w:lang w:eastAsia="zh-CN"/>
-        </w:rPr>
-        <w:t xml:space="preserve">a time series forecasting </w:t>
-      </w:r>
-      <w:r>
-        <w:rPr>
-          <w:lang w:eastAsia="zh-CN"/>
-        </w:rPr>
-        <w:t>problem</w:t>
-      </w:r>
-      <w:r>
-        <w:rPr>
-          <w:rFonts w:hint="eastAsia"/>
-          <w:lang w:eastAsia="zh-CN"/>
-        </w:rPr>
-        <w:t xml:space="preserve"> with multiple steps ahead.</w:t>
-      </w:r>
-    </w:p>
-    <w:p>
-      <w:pPr>
-        <w:pStyle w:val="Text"/>
-        <w:rPr>
-          <w:lang w:eastAsia="zh-CN"/>
-        </w:rPr>
-      </w:pPr>
-    </w:p>
-    <w:p>
-      <w:pPr>
-        <w:pStyle w:val="Text"/>
-        <w:rPr>
-          <w:lang w:eastAsia="zh-CN"/>
-        </w:rPr>
-      </w:pPr>
-      <w:r>
-        <w:rPr>
-          <w:rFonts w:hint="eastAsia"/>
-          <w:lang w:eastAsia="zh-CN"/>
-        </w:rPr>
-        <w:t xml:space="preserve">Nino3.4 as </w:t>
-      </w:r>
-      <w:r>
-        <w:rPr>
-          <w:rFonts w:hint="eastAsia"/>
-          <w:lang w:eastAsia="zh-CN"/>
-        </w:rPr>
-        <w:t xml:space="preserve">the </w:t>
-      </w:r>
-      <w:r>
-        <w:rPr>
-          <w:rFonts w:hint="eastAsia"/>
-          <w:lang w:eastAsia="zh-CN"/>
-        </w:rPr>
-        <w:t>predictand</w:t>
-      </w:r>
-    </w:p>
-    <w:p>
-      <w:pPr>
-        <w:pStyle w:val="Text"/>
-        <w:rPr>
-          <w:lang w:eastAsia="zh-CN"/>
-        </w:rPr>
-      </w:pPr>
-      <w:r>
-        <w:rPr>
-          <w:rFonts w:hint="eastAsia"/>
-          <w:lang w:eastAsia="zh-CN"/>
-        </w:rPr>
-        <w:t xml:space="preserve">Predict ENSO </w:t>
-      </w:r>
-      <w:r>
-        <w:rPr>
-          <w:lang w:eastAsia="zh-CN"/>
-        </w:rPr>
-        <w:sym w:font="Wingdings" w:char="F0E0"/>
-      </w:r>
-      <w:r>
-        <w:rPr>
-          <w:rFonts w:hint="eastAsia"/>
-          <w:lang w:eastAsia="zh-CN"/>
-        </w:rPr>
-        <w:t xml:space="preserve"> time series problem of </w:t>
-      </w:r>
-      <w:r>
-        <w:rPr>
-          <w:rFonts w:hint="eastAsia"/>
-          <w:lang w:eastAsia="zh-CN"/>
-        </w:rPr>
-        <w:t>predict Nino 3.4 index with multiply steps</w:t>
-      </w:r>
-      <w:r>
-        <w:rPr>
-          <w:rFonts w:hint="eastAsia"/>
-          <w:lang w:eastAsia="zh-CN"/>
-        </w:rPr>
-        <w:t>(the predictand)</w:t>
-      </w:r>
-      <w:r>
-        <w:rPr>
-          <w:rFonts w:hint="eastAsia"/>
-          <w:lang w:eastAsia="zh-CN"/>
-        </w:rPr>
-        <w:t xml:space="preserve">. </w:t>
-      </w:r>
-    </w:p>
-    <w:p>
-      <w:pPr>
-        <w:pStyle w:val="SectionHeading"/>
-        <w:outlineLvl w:val="0"/>
-        <w:rPr>
-          <w:lang w:eastAsia="zh-CN"/>
-        </w:rPr>
-      </w:pPr>
-      <w:r>
-        <w:rPr>
-          <w:rFonts w:hint="eastAsia"/>
-          <w:lang w:eastAsia="zh-CN"/>
-        </w:rPr>
-        <w:t xml:space="preserve">3 </w:t>
-      </w:r>
-      <w:r>
-        <w:rPr>
-          <w:rFonts w:hint="eastAsia"/>
-          <w:lang w:eastAsia="zh-CN"/>
-        </w:rPr>
-        <w:t>Data and</w:t>
-      </w:r>
-      <w:r>
-        <w:rPr>
-          <w:rFonts w:hint="eastAsia"/>
-          <w:lang w:eastAsia="zh-CN"/>
-        </w:rPr>
-        <w:t xml:space="preserve"> </w:t>
-      </w:r>
-      <w:r>
-        <w:rPr>
-          <w:rFonts w:hint="eastAsia"/>
-          <w:lang w:eastAsia="zh-CN"/>
-        </w:rPr>
-        <w:t>M</w:t>
-      </w:r>
-      <w:r>
-        <w:rPr>
-          <w:rFonts w:hint="eastAsia"/>
-          <w:lang w:eastAsia="zh-CN"/>
-        </w:rPr>
-        <w:t>odel</w:t>
-      </w:r>
-    </w:p>
-    <w:p>
-      <w:pPr>
-        <w:pStyle w:val="SubsectionHeading"/>
-        <w:rPr>
-          <w:lang w:eastAsia="zh-CN"/>
-        </w:rPr>
-      </w:pPr>
-      <w:r>
-        <w:rPr>
-          <w:rFonts w:hint="eastAsia"/>
-          <w:lang w:eastAsia="zh-CN"/>
-        </w:rPr>
-        <w:t xml:space="preserve">Dataset </w:t>
-      </w:r>
-      <w:r>
-        <w:rPr>
-          <w:rFonts w:hint="eastAsia"/>
-          <w:lang w:eastAsia="zh-CN"/>
-        </w:rPr>
-        <w:t>Description</w:t>
-      </w:r>
-    </w:p>
-    <w:p>
-      <w:pPr>
-        <w:pStyle w:val="Text"/>
-        <w:rPr>
-          <w:rFonts w:ascii="MS Mincho" w:eastAsia="MS Mincho" w:hAnsi="MS Mincho" w:cs="MS Mincho"/>
-          <w:lang w:eastAsia="zh-CN"/>
-        </w:rPr>
-      </w:pPr>
-      <w:r>
-        <w:rPr>
-          <w:rFonts w:hint="eastAsia"/>
-          <w:lang w:eastAsia="zh-CN"/>
-        </w:rPr>
-        <w:t>1.Data source</w:t>
-      </w:r>
-      <w:r>
-        <w:rPr>
-          <w:rFonts w:hint="eastAsia"/>
-          <w:lang w:eastAsia="zh-CN"/>
-        </w:rPr>
-        <w:t xml:space="preserve"> </w:t>
-      </w:r>
-      <w:r>
-        <w:rPr>
-          <w:lang w:eastAsia="zh-CN"/>
-        </w:rPr>
-        <w:sym w:font="Wingdings" w:char="F0E0"/>
-      </w:r>
-      <w:r>
-        <w:rPr>
-          <w:rFonts w:hint="eastAsia"/>
-          <w:lang w:eastAsia="zh-CN"/>
-        </w:rPr>
-        <w:t xml:space="preserve"> </w:t>
-      </w:r>
-      <w:r>
-        <w:rPr>
-          <w:lang w:eastAsia="zh-CN"/>
-        </w:rPr>
-        <w:br/>
-      </w:r>
-      <w:hyperlink r:id="rId7" w:history="1">
+      <w:hyperlink r:id="rId8" w:history="1">
         <w:r>
           <w:rPr>
             <w:rStyle w:val="Hyperlink"/>
@@ -2852,6 +3417,7 @@
           <w:rFonts w:hint="eastAsia"/>
           <w:lang w:eastAsia="zh-CN"/>
         </w:rPr>
+        <w:lastRenderedPageBreak/>
         <w:t xml:space="preserve">5 </w:t>
       </w:r>
       <w:r>
@@ -3043,7 +3609,6 @@
       <w:pPr>
         <w:pStyle w:val="References"/>
         <w:rPr>
-          <w:rFonts w:hint="eastAsia"/>
           <w:lang w:eastAsia="zh-CN"/>
         </w:rPr>
       </w:pPr>
@@ -3083,7 +3648,6 @@
       <w:pPr>
         <w:pStyle w:val="References"/>
         <w:rPr>
-          <w:rFonts w:hint="eastAsia"/>
           <w:lang w:eastAsia="zh-CN"/>
         </w:rPr>
       </w:pPr>
@@ -3219,7 +3783,6 @@
       <w:pPr>
         <w:pStyle w:val="References"/>
         <w:rPr>
-          <w:rFonts w:hint="eastAsia"/>
           <w:lang w:eastAsia="zh-CN"/>
         </w:rPr>
       </w:pPr>
@@ -3239,14 +3802,7 @@
         <w:rPr>
           <w:lang w:eastAsia="zh-CN"/>
         </w:rPr>
-        <w:t>. Global anal</w:t>
-      </w:r>
-      <w:r>
-        <w:rPr>
-          <w:lang w:eastAsia="zh-CN"/>
-        </w:rPr>
-        <w:lastRenderedPageBreak/>
-        <w:t xml:space="preserve">yses of sea surface temperature, sea ice, and night marine air temperature since the late nineteenth century. </w:t>
+        <w:t xml:space="preserve">. Global analyses of sea surface temperature, sea ice, and night marine air temperature since the late nineteenth century. </w:t>
       </w:r>
       <w:r>
         <w:rPr>
@@ -3272,7 +3828,6 @@
       <w:pPr>
         <w:pStyle w:val="References"/>
         <w:rPr>
-          <w:rFonts w:hint="eastAsia"/>
           <w:lang w:eastAsia="zh-CN"/>
         </w:rPr>
       </w:pPr>
@@ -3319,7 +3874,6 @@
       <w:pPr>
         <w:pStyle w:val="References"/>
         <w:rPr>
-          <w:rFonts w:hint="eastAsia"/>
           <w:lang w:eastAsia="zh-CN"/>
         </w:rPr>
       </w:pPr>
@@ -3440,6 +3994,84 @@
         </w:rPr>
         <w:t xml:space="preserve"> 25(14), 5011-5029.</w:t>
       </w:r>
+    </w:p>
+    <w:p>
+      <w:pPr>
+        <w:pStyle w:val="References"/>
+        <w:rPr>
+          <w:rFonts w:hint="eastAsia"/>
+          <w:lang w:eastAsia="zh-CN"/>
+        </w:rPr>
+      </w:pPr>
+      <w:r>
+        <w:rPr>
+          <w:lang w:eastAsia="zh-CN"/>
+        </w:rPr>
+        <w:t>Dijkstra, H. A. 2006</w:t>
+      </w:r>
+      <w:r>
+        <w:rPr>
+          <w:lang w:eastAsia="zh-CN"/>
+        </w:rPr>
+        <w:t xml:space="preserve">. The ENSO phenomenon: theory and mechanisms. </w:t>
+      </w:r>
+      <w:r>
+        <w:rPr>
+          <w:i/>
+          <w:lang w:eastAsia="zh-CN"/>
+        </w:rPr>
+        <w:t>Advances in Geosciences</w:t>
+      </w:r>
+      <w:r>
+        <w:rPr>
+          <w:i/>
+          <w:lang w:eastAsia="zh-CN"/>
+        </w:rPr>
+        <w:t xml:space="preserve"> </w:t>
+      </w:r>
+      <w:r>
+        <w:rPr>
+          <w:lang w:eastAsia="zh-CN"/>
+        </w:rPr>
+        <w:t>6, 3-15.</w:t>
+      </w:r>
+    </w:p>
+    <w:p>
+      <w:pPr>
+        <w:pStyle w:val="References"/>
+        <w:rPr>
+          <w:rFonts w:hint="eastAsia"/>
+          <w:lang w:eastAsia="zh-CN"/>
+        </w:rPr>
+      </w:pPr>
+      <w:r>
+        <w:rPr>
+          <w:lang w:eastAsia="zh-CN"/>
+        </w:rPr>
+        <w:t>Trenberth, Kevin &amp; National Center for Atmospheric Research Staff (Eds). Last modified 02 Feb 2016. "</w:t>
+      </w:r>
+      <w:r>
+        <w:rPr>
+          <w:i/>
+          <w:lang w:eastAsia="zh-CN"/>
+        </w:rPr>
+        <w:t>The Climate Data Guide: Nino SST Indices (Nino 1+2, 3, 3.4, 4; ONI and TNI)</w:t>
+      </w:r>
+      <w:r>
+        <w:rPr>
+          <w:lang w:eastAsia="zh-CN"/>
+        </w:rPr>
+        <w:t>." Retrieved from https://climatedataguide.ucar.edu/climate-data/nino-sst-indices-nino-12-3-34-4-oni-and-tni.</w:t>
+      </w:r>
+    </w:p>
+    <w:p>
+      <w:pPr>
+        <w:pStyle w:val="References"/>
+        <w:rPr>
+          <w:rFonts w:hint="eastAsia"/>
+          <w:lang w:eastAsia="zh-CN"/>
+        </w:rPr>
+      </w:pPr>
     </w:p>
     <w:p>
       <w:pPr>
@@ -3656,150 +4288,6 @@
       <w:pPr>
         <w:pStyle w:val="AbstractHead"/>
         <w:outlineLvl w:val="0"/>
-        <w:rPr>
-          <w:lang w:eastAsia="zh-CN"/>
-        </w:rPr>
-      </w:pPr>
-    </w:p>
-    <w:p>
-      <w:pPr>
-        <w:pStyle w:val="AbstractHead"/>
-        <w:outlineLvl w:val="0"/>
-        <w:rPr>
-          <w:lang w:eastAsia="zh-CN"/>
-        </w:rPr>
-      </w:pPr>
-    </w:p>
-    <w:p>
-      <w:pPr>
-        <w:pStyle w:val="AbstractHead"/>
-        <w:outlineLvl w:val="0"/>
-        <w:rPr>
-          <w:lang w:eastAsia="zh-CN"/>
-        </w:rPr>
-      </w:pPr>
-    </w:p>
-    <w:p>
-      <w:pPr>
-        <w:pStyle w:val="AbstractHead"/>
-        <w:outlineLvl w:val="0"/>
-        <w:rPr>
-          <w:lang w:eastAsia="zh-CN"/>
-        </w:rPr>
-      </w:pPr>
-    </w:p>
-    <w:p>
-      <w:pPr>
-        <w:pStyle w:val="AbstractHead"/>
-        <w:outlineLvl w:val="0"/>
-        <w:rPr>
-          <w:lang w:eastAsia="zh-CN"/>
-        </w:rPr>
-      </w:pPr>
-    </w:p>
-    <w:p>
-      <w:pPr>
-        <w:pStyle w:val="AbstractHead"/>
-        <w:outlineLvl w:val="0"/>
-        <w:rPr>
-          <w:lang w:eastAsia="zh-CN"/>
-        </w:rPr>
-      </w:pPr>
-    </w:p>
-    <w:p>
-      <w:pPr>
-        <w:pStyle w:val="AbstractHead"/>
-        <w:outlineLvl w:val="0"/>
-        <w:rPr>
-          <w:lang w:eastAsia="zh-CN"/>
-        </w:rPr>
-      </w:pPr>
-    </w:p>
-    <w:p>
-      <w:pPr>
-        <w:pStyle w:val="AbstractHead"/>
-        <w:outlineLvl w:val="0"/>
-        <w:rPr>
-          <w:lang w:eastAsia="zh-CN"/>
-        </w:rPr>
-      </w:pPr>
-    </w:p>
-    <w:p>
-      <w:pPr>
-        <w:pStyle w:val="AbstractHead"/>
-        <w:outlineLvl w:val="0"/>
-        <w:rPr>
-          <w:lang w:eastAsia="zh-CN"/>
-        </w:rPr>
-      </w:pPr>
-    </w:p>
-    <w:p>
-      <w:pPr>
-        <w:pStyle w:val="AbstractHead"/>
-        <w:outlineLvl w:val="0"/>
-        <w:rPr>
-          <w:lang w:eastAsia="zh-CN"/>
-        </w:rPr>
-      </w:pPr>
-    </w:p>
-    <w:p>
-      <w:pPr>
-        <w:pStyle w:val="AbstractHead"/>
-        <w:outlineLvl w:val="0"/>
-        <w:rPr>
-          <w:lang w:eastAsia="zh-CN"/>
-        </w:rPr>
-      </w:pPr>
-    </w:p>
-    <w:p>
-      <w:pPr>
-        <w:pStyle w:val="AbstractHead"/>
-        <w:outlineLvl w:val="0"/>
-        <w:rPr>
-          <w:lang w:eastAsia="zh-CN"/>
-        </w:rPr>
-      </w:pPr>
-    </w:p>
-    <w:p>
-      <w:pPr>
-        <w:pStyle w:val="AbstractHead"/>
-        <w:outlineLvl w:val="0"/>
-        <w:rPr>
-          <w:lang w:eastAsia="zh-CN"/>
-        </w:rPr>
-      </w:pPr>
-    </w:p>
-    <w:p>
-      <w:pPr>
-        <w:pStyle w:val="AbstractHead"/>
-        <w:outlineLvl w:val="0"/>
-        <w:rPr>
-          <w:lang w:eastAsia="zh-CN"/>
-        </w:rPr>
-      </w:pPr>
-    </w:p>
-    <w:p>
-      <w:pPr>
-        <w:pStyle w:val="AbstractHead"/>
-        <w:outlineLvl w:val="0"/>
-        <w:rPr>
-          <w:lang w:eastAsia="zh-CN"/>
-        </w:rPr>
-      </w:pPr>
-    </w:p>
-    <w:p>
-      <w:pPr>
-        <w:pStyle w:val="AbstractHead"/>
-        <w:outlineLvl w:val="0"/>
-        <w:rPr>
-          <w:lang w:eastAsia="zh-CN"/>
-        </w:rPr>
-      </w:pPr>
-    </w:p>
-    <w:p>
-      <w:pPr>
-        <w:pStyle w:val="AbstractHead"/>
-        <w:outlineLvl w:val="0"/>
       </w:pPr>
       <w:r>
         <w:t>Abstract</w:t>
@@ -3825,7 +4313,6 @@
         </w:rPr>
       </w:pPr>
       <w:r>
-        <w:lastRenderedPageBreak/>
         <w:t xml:space="preserve"> Deleting this Example of a </w:t>
       </w:r>
       <w:r>
@@ -3919,6 +4406,7 @@
         <w:pStyle w:val="Text-Indent"/>
       </w:pPr>
       <w:r>
+        <w:lastRenderedPageBreak/>
         <w:tab/>
         <w:t xml:space="preserve">This is the second paragraph. It </w:t>
       </w:r>
@@ -4097,7 +4585,6 @@
         <w:pStyle w:val="BulletedList"/>
       </w:pPr>
       <w:r>
-        <w:lastRenderedPageBreak/>
         <w:t>• Top margin: 3⁄4 of an inch</w:t>
       </w:r>
     </w:p>
@@ -4196,6 +4683,7 @@
         <w:pStyle w:val="SectionHeading"/>
       </w:pPr>
       <w:r>
+        <w:lastRenderedPageBreak/>
         <w:t>Citation Style and Reference Style</w:t>
       </w:r>
     </w:p>

</xml_diff>